<commit_message>
06-04.2025 Review sprint 2
</commit_message>
<xml_diff>
--- a/Documentacion/Sprint 1/Retrospectiva Sprint 1.docx
+++ b/Documentacion/Sprint 1/Retrospectiva Sprint 1.docx
@@ -66,7 +66,17 @@
           <w:u w:val="single"/>
           <w:lang w:val="pt-BR"/>
         </w:rPr>
-        <w:t>Minuta No. 001</w:t>
+        <w:t>Minuta No. 00</w:t>
+      </w:r>
+      <w:r>
+        <w:rPr>
+          <w:rFonts w:ascii="Arial Unicode MS" w:eastAsia="Arial Unicode MS" w:hAnsi="Arial Unicode MS" w:cs="Arial Unicode MS"/>
+          <w:bCs/>
+          <w:color w:val="3F3F3F"/>
+          <w:u w:val="single"/>
+          <w:lang w:val="pt-BR"/>
+        </w:rPr>
+        <w:t>1</w:t>
       </w:r>
       <w:r>
         <w:rPr>

</xml_diff>